<commit_message>
criacao dos objetos para as classes
</commit_message>
<xml_diff>
--- a/App_Lojas_Capa_Final.docx
+++ b/App_Lojas_Capa_Final.docx
@@ -200,13 +200,7 @@
         <w:jc w:val="both"/>
       </w:pPr>
       <w:r>
-        <w:t>Para trabalhar na loja, um funcionário deve proporcionar os seguintes dados: Um tipo e n</w:t>
-      </w:r>
-      <w:r>
-        <w:t>úmero</w:t>
-      </w:r>
-      <w:r>
-        <w:t xml:space="preserve"> de documento de identidade, seu nome completo, data de nascimento, endereço residencial.</w:t>
+        <w:t>Para trabalhar na loja, um funcionário deve proporcionar os seguintes dados: Um tipo e número de documento de identidade, seu nome completo, data de nascimento, endereço residencial.</w:t>
       </w:r>
     </w:p>
     <w:p>
@@ -303,13 +297,7 @@
         <w:t>clientes</w:t>
       </w:r>
       <w:r>
-        <w:t xml:space="preserve"> da loja são cadastrados com seu CPF, nome, um número de telefone, e região onde mora na cidade, eles t</w:t>
-      </w:r>
-      <w:r>
-        <w:t>ê</w:t>
-      </w:r>
-      <w:r>
-        <w:t>m os pedidos que podem ser duas categorias: comprar acessórios da loja ou solicitar o conserto do aparelho.</w:t>
+        <w:t xml:space="preserve"> da loja são cadastrados com seu CPF, nome, um número de telefone, e região onde mora na cidade, eles têm os pedidos que podem ser duas categorias: comprar acessórios da loja ou solicitar o conserto do aparelho.</w:t>
       </w:r>
     </w:p>
     <w:p>
@@ -319,6 +307,12 @@
           <w:b/>
           <w:bCs/>
         </w:rPr>
+        <w:sectPr>
+          <w:pgSz w:w="11906" w:h="16838"/>
+          <w:pgMar w:top="1417" w:right="1701" w:bottom="709" w:left="1701" w:header="708" w:footer="708" w:gutter="0"/>
+          <w:cols w:space="708"/>
+          <w:docGrid w:linePitch="360"/>
+        </w:sectPr>
       </w:pPr>
     </w:p>
     <w:p>
@@ -334,30 +328,31 @@
           <w:b/>
           <w:bCs/>
         </w:rPr>
+        <w:lastRenderedPageBreak/>
         <w:t>DIAGRAMA</w:t>
       </w:r>
     </w:p>
     <w:p>
       <w:pPr>
-        <w:jc w:val="both"/>
-      </w:pPr>
-      <w:r>
-        <w:t>A partir desses dados foi criado o seguinte diagrama de classes UML:</w:t>
-      </w:r>
-    </w:p>
-    <w:p>
-      <w:pPr>
-        <w:jc w:val="both"/>
+        <w:jc w:val="center"/>
       </w:pPr>
       <w:r>
         <w:rPr>
           <w:noProof/>
         </w:rPr>
         <w:drawing>
-          <wp:inline distT="0" distB="0" distL="0" distR="0" wp14:anchorId="675744B4" wp14:editId="7494CA3B">
-            <wp:extent cx="5248878" cy="4325510"/>
-            <wp:effectExtent l="0" t="0" r="0" b="0"/>
-            <wp:docPr id="1" name="Imagem 1" descr="Tela de celular com texto preto sobre fundo branco&#10;&#10;Descrição gerada automaticamente"/>
+          <wp:anchor distT="0" distB="0" distL="114300" distR="114300" simplePos="0" relativeHeight="251658240" behindDoc="0" locked="0" layoutInCell="1" allowOverlap="0" wp14:anchorId="1CF91AD9" wp14:editId="289B0A16">
+            <wp:simplePos x="0" y="0"/>
+            <wp:positionH relativeFrom="margin">
+              <wp:align>center</wp:align>
+            </wp:positionH>
+            <wp:positionV relativeFrom="paragraph">
+              <wp:posOffset>620679</wp:posOffset>
+            </wp:positionV>
+            <wp:extent cx="6552000" cy="5400000"/>
+            <wp:effectExtent l="0" t="0" r="1270" b="0"/>
+            <wp:wrapNone/>
+            <wp:docPr id="2" name="Imagem 2" descr="Tela de celular com texto preto sobre fundo branco&#10;&#10;Descrição gerada automaticamente"/>
             <wp:cNvGraphicFramePr>
               <a:graphicFrameLocks xmlns:a="http://schemas.openxmlformats.org/drawingml/2006/main" noChangeAspect="1"/>
             </wp:cNvGraphicFramePr>
@@ -365,7 +360,7 @@
               <a:graphicData uri="http://schemas.openxmlformats.org/drawingml/2006/picture">
                 <pic:pic xmlns:pic="http://schemas.openxmlformats.org/drawingml/2006/picture">
                   <pic:nvPicPr>
-                    <pic:cNvPr id="1" name="Imagem 1" descr="Tela de celular com texto preto sobre fundo branco&#10;&#10;Descrição gerada automaticamente"/>
+                    <pic:cNvPr id="2" name="Imagem 2" descr="Tela de celular com texto preto sobre fundo branco&#10;&#10;Descrição gerada automaticamente"/>
                     <pic:cNvPicPr/>
                   </pic:nvPicPr>
                   <pic:blipFill>
@@ -383,7 +378,7 @@
                   <pic:spPr>
                     <a:xfrm>
                       <a:off x="0" y="0"/>
-                      <a:ext cx="5260092" cy="4334751"/>
+                      <a:ext cx="6552000" cy="5400000"/>
                     </a:xfrm>
                     <a:prstGeom prst="rect">
                       <a:avLst/>
@@ -392,8 +387,17 @@
                 </pic:pic>
               </a:graphicData>
             </a:graphic>
-          </wp:inline>
+            <wp14:sizeRelH relativeFrom="margin">
+              <wp14:pctWidth>0</wp14:pctWidth>
+            </wp14:sizeRelH>
+            <wp14:sizeRelV relativeFrom="margin">
+              <wp14:pctHeight>0</wp14:pctHeight>
+            </wp14:sizeRelV>
+          </wp:anchor>
         </w:drawing>
+      </w:r>
+      <w:r>
+        <w:t>A partir desses dados foi criado o seguinte diagrama de classes UML:</w:t>
       </w:r>
     </w:p>
     <w:sectPr>

</xml_diff>